<commit_message>
petites modifications de GLOSSAIRE.docx
</commit_message>
<xml_diff>
--- a/GLOSSAIRE.docx
+++ b/GLOSSAIRE.docx
@@ -9,6 +9,8 @@
           <w:b/>
         </w:rPr>
       </w:pPr>
+      <w:bookmarkStart w:id="0" w:name="_GoBack"/>
+      <w:bookmarkEnd w:id="0"/>
       <w:r>
         <w:rPr>
           <w:b/>
@@ -94,7 +96,7 @@
           </w:tcPr>
           <w:p>
             <w:r>
-              <w:t xml:space="preserve">Arc </w:t>
+              <w:t>Station</w:t>
             </w:r>
           </w:p>
         </w:tc>
@@ -107,7 +109,7 @@
               <w:cnfStyle w:val="000000100000" w:firstRow="0" w:lastRow="0" w:firstColumn="0" w:lastColumn="0" w:oddVBand="0" w:evenVBand="0" w:oddHBand="1" w:evenHBand="0" w:firstRowFirstColumn="0" w:firstRowLastColumn="0" w:lastRowFirstColumn="0" w:lastRowLastColumn="0"/>
             </w:pPr>
             <w:r>
-              <w:t>Ce qui représente un convoyeur et qui fait le lien entre les machines afin que les produits se déplace jusqu’à l’entrée de la machine suivante.</w:t>
+              <w:t>Équipement qui traite les produits de recyclage soit en les triant ou en les transformant. Elle peut avoir une ou plusieurs entrées. Les stations peuvent  aussi être appelées machines.</w:t>
             </w:r>
           </w:p>
         </w:tc>
@@ -133,13 +135,19 @@
               <w:cnfStyle w:val="000000000000" w:firstRow="0" w:lastRow="0" w:firstColumn="0" w:lastColumn="0" w:oddVBand="0" w:evenVBand="0" w:oddHBand="0" w:evenHBand="0" w:firstRowFirstColumn="0" w:firstRowLastColumn="0" w:lastRowFirstColumn="0" w:lastRowLastColumn="0"/>
             </w:pPr>
             <w:r>
-              <w:t>Lien entre machine afin que les produits</w:t>
-            </w:r>
-            <w:r>
-              <w:t xml:space="preserve"> </w:t>
-            </w:r>
-            <w:r>
-              <w:t>se déplace jusqu’à l’entrée de la machine suivante</w:t>
+              <w:t>Dispositif qui fait le lien entre les stations</w:t>
+            </w:r>
+            <w:r>
+              <w:t xml:space="preserve"> afin que les produits</w:t>
+            </w:r>
+            <w:r>
+              <w:t xml:space="preserve"> se déplace</w:t>
+            </w:r>
+            <w:r>
+              <w:t>nt</w:t>
+            </w:r>
+            <w:r>
+              <w:t xml:space="preserve"> jusqu’à l’entrée de la machine suivante</w:t>
             </w:r>
             <w:r>
               <w:t>, un synonyme est arc</w:t>
@@ -161,7 +169,7 @@
           </w:tcPr>
           <w:p>
             <w:r>
-              <w:t>Entrée</w:t>
+              <w:t>Jonction</w:t>
             </w:r>
           </w:p>
         </w:tc>
@@ -174,7 +182,7 @@
               <w:cnfStyle w:val="000000100000" w:firstRow="0" w:lastRow="0" w:firstColumn="0" w:lastColumn="0" w:oddVBand="0" w:evenVBand="0" w:oddHBand="1" w:evenHBand="0" w:firstRowFirstColumn="0" w:firstRowLastColumn="0" w:lastRowFirstColumn="0" w:lastRowLastColumn="0"/>
             </w:pPr>
             <w:r>
-              <w:t>Produits de recyclage qui arrivent du convoyeur afin d’être triés et/ou transformés.</w:t>
+              <w:t>Fusion de deux ou plusieurs convoyeurs.</w:t>
             </w:r>
           </w:p>
         </w:tc>
@@ -187,7 +195,7 @@
           </w:tcPr>
           <w:p>
             <w:r>
-              <w:t>Entrée Usine</w:t>
+              <w:t>Arc</w:t>
             </w:r>
           </w:p>
         </w:tc>
@@ -200,13 +208,7 @@
               <w:cnfStyle w:val="000000000000" w:firstRow="0" w:lastRow="0" w:firstColumn="0" w:lastColumn="0" w:oddVBand="0" w:evenVBand="0" w:oddHBand="0" w:evenHBand="0" w:firstRowFirstColumn="0" w:firstRowLastColumn="0" w:lastRowFirstColumn="0" w:lastRowLastColumn="0"/>
             </w:pPr>
             <w:r>
-              <w:t>Il s’agit des matériaux à transformer</w:t>
-            </w:r>
-            <w:r>
-              <w:t xml:space="preserve"> et trier</w:t>
-            </w:r>
-            <w:r>
-              <w:t xml:space="preserve"> qui arrivent directement des camions. Encore autre transformation ou tri n’a été effectuée sur les produits.</w:t>
+              <w:t>Ce qui représente un convoyeur et qui fait le lien entre les machines afin que les produits se déplacent de la sortie d’une machine jusqu’à l’entrée de la machine suivante.</w:t>
             </w:r>
           </w:p>
         </w:tc>
@@ -222,7 +224,7 @@
           </w:tcPr>
           <w:p>
             <w:r>
-              <w:t>Grille</w:t>
+              <w:t>Entrée</w:t>
             </w:r>
           </w:p>
         </w:tc>
@@ -235,7 +237,10 @@
               <w:cnfStyle w:val="000000100000" w:firstRow="0" w:lastRow="0" w:firstColumn="0" w:lastColumn="0" w:oddVBand="0" w:evenVBand="0" w:oddHBand="1" w:evenHBand="0" w:firstRowFirstColumn="0" w:firstRowLastColumn="0" w:lastRowFirstColumn="0" w:lastRowLastColumn="0"/>
             </w:pPr>
             <w:r>
-              <w:t>Partie du plan qui permet de définir l’usine à l’échelle</w:t>
+              <w:t xml:space="preserve">Point d’une station par lequel les produits de recyclage  arrivent </w:t>
+            </w:r>
+            <w:r>
+              <w:t xml:space="preserve"> afin d’être triés et/ou transformés.</w:t>
             </w:r>
           </w:p>
         </w:tc>
@@ -248,7 +253,7 @@
           </w:tcPr>
           <w:p>
             <w:r>
-              <w:t>Jonction</w:t>
+              <w:t>Sortie</w:t>
             </w:r>
           </w:p>
         </w:tc>
@@ -261,7 +266,7 @@
               <w:cnfStyle w:val="000000000000" w:firstRow="0" w:lastRow="0" w:firstColumn="0" w:lastColumn="0" w:oddVBand="0" w:evenVBand="0" w:oddHBand="0" w:evenHBand="0" w:firstRowFirstColumn="0" w:firstRowLastColumn="0" w:lastRowFirstColumn="0" w:lastRowLastColumn="0"/>
             </w:pPr>
             <w:r>
-              <w:t>Fusion de deux ou plusieurs convoyeurs</w:t>
+              <w:t>Point par lequel les produits de recyclage transformés ou triés quittent la station pour se diriger vers la suivante grâce au convoyeur.</w:t>
             </w:r>
           </w:p>
         </w:tc>
@@ -277,7 +282,13 @@
           </w:tcPr>
           <w:p>
             <w:r>
-              <w:t>Nœuds</w:t>
+              <w:t xml:space="preserve">Entrée </w:t>
+            </w:r>
+            <w:r>
+              <w:t>d’u</w:t>
+            </w:r>
+            <w:r>
+              <w:t>sine</w:t>
             </w:r>
           </w:p>
         </w:tc>
@@ -290,7 +301,52 @@
               <w:cnfStyle w:val="000000100000" w:firstRow="0" w:lastRow="0" w:firstColumn="0" w:lastColumn="0" w:oddVBand="0" w:evenVBand="0" w:oddHBand="1" w:evenHBand="0" w:firstRowFirstColumn="0" w:firstRowLastColumn="0" w:lastRowFirstColumn="0" w:lastRowLastColumn="0"/>
             </w:pPr>
             <w:r>
-              <w:t>Tout type d’équipements placer dans l’usine (stations, entrées, sorties, jonctions)</w:t>
+              <w:t xml:space="preserve">Point par lequel </w:t>
+            </w:r>
+            <w:r>
+              <w:t>l</w:t>
+            </w:r>
+            <w:r>
+              <w:t>e</w:t>
+            </w:r>
+            <w:r>
+              <w:t>s matériaux à transformer</w:t>
+            </w:r>
+            <w:r>
+              <w:t xml:space="preserve"> et trier</w:t>
+            </w:r>
+            <w:r>
+              <w:t xml:space="preserve"> </w:t>
+            </w:r>
+            <w:r>
+              <w:t>arrivent</w:t>
+            </w:r>
+            <w:r>
+              <w:t xml:space="preserve"> </w:t>
+            </w:r>
+            <w:r>
+              <w:t>à l’usine</w:t>
+            </w:r>
+            <w:r>
+              <w:t xml:space="preserve"> à l’aide de camions</w:t>
+            </w:r>
+            <w:r>
+              <w:t xml:space="preserve">. Aucune </w:t>
+            </w:r>
+            <w:r>
+              <w:t xml:space="preserve"> transfo</w:t>
+            </w:r>
+            <w:r>
+              <w:t>rmation ou tri n’a</w:t>
+            </w:r>
+            <w:r>
+              <w:t xml:space="preserve"> encore</w:t>
+            </w:r>
+            <w:r>
+              <w:t xml:space="preserve"> été effectué</w:t>
+            </w:r>
+            <w:r>
+              <w:t xml:space="preserve"> sur les produits.</w:t>
             </w:r>
           </w:p>
         </w:tc>
@@ -303,7 +359,7 @@
           </w:tcPr>
           <w:p>
             <w:r>
-              <w:t>Quantité</w:t>
+              <w:t>Sortie d’usine</w:t>
             </w:r>
           </w:p>
         </w:tc>
@@ -316,13 +372,7 @@
               <w:cnfStyle w:val="000000000000" w:firstRow="0" w:lastRow="0" w:firstColumn="0" w:lastColumn="0" w:oddVBand="0" w:evenVBand="0" w:oddHBand="0" w:evenHBand="0" w:firstRowFirstColumn="0" w:firstRowLastColumn="0" w:lastRowFirstColumn="0" w:lastRowLastColumn="0"/>
             </w:pPr>
             <w:r>
-              <w:t xml:space="preserve">Il s’agit des quantités </w:t>
-            </w:r>
-            <w:r>
-              <w:t>représentées en kg/h</w:t>
-            </w:r>
-            <w:r>
-              <w:t xml:space="preserve"> de chaque produit qui entre par un point donné.</w:t>
+              <w:t>Point par lequel les produits de recyclage qui ont été complétement transformés et triés quittent l’usine pour rejoindre les  camions.</w:t>
             </w:r>
           </w:p>
         </w:tc>
@@ -338,7 +388,7 @@
           </w:tcPr>
           <w:p>
             <w:r>
-              <w:t>Sortie</w:t>
+              <w:t>Nœuds</w:t>
             </w:r>
           </w:p>
         </w:tc>
@@ -351,7 +401,10 @@
               <w:cnfStyle w:val="000000100000" w:firstRow="0" w:lastRow="0" w:firstColumn="0" w:lastColumn="0" w:oddVBand="0" w:evenVBand="0" w:oddHBand="1" w:evenHBand="0" w:firstRowFirstColumn="0" w:firstRowLastColumn="0" w:lastRowFirstColumn="0" w:lastRowLastColumn="0"/>
             </w:pPr>
             <w:r>
-              <w:t>Les produits de recyclage transformés ou triés qui quittent la station pour se diriger vers la suivante grâce au convoyeur.</w:t>
+              <w:t>Désigne t</w:t>
+            </w:r>
+            <w:r>
+              <w:t>out type d’équipements placé dans l’usine (stations, entrées, sorties, jonctions)</w:t>
             </w:r>
           </w:p>
         </w:tc>
@@ -364,7 +417,7 @@
           </w:tcPr>
           <w:p>
             <w:r>
-              <w:t>Sortie Usine</w:t>
+              <w:t>Quantité</w:t>
             </w:r>
           </w:p>
         </w:tc>
@@ -377,10 +430,8 @@
               <w:cnfStyle w:val="000000000000" w:firstRow="0" w:lastRow="0" w:firstColumn="0" w:lastColumn="0" w:oddVBand="0" w:evenVBand="0" w:oddHBand="0" w:evenHBand="0" w:firstRowFirstColumn="0" w:firstRowLastColumn="0" w:lastRowFirstColumn="0" w:lastRowLastColumn="0"/>
             </w:pPr>
             <w:r>
-              <w:t>Les produits de recyclage ont été transformés et triés le plus possible. Il quitte l’usine par camion puisque leur transformation est complète.</w:t>
-            </w:r>
-            <w:bookmarkStart w:id="0" w:name="_GoBack"/>
-            <w:bookmarkEnd w:id="0"/>
+              <w:t>Il s’agit de la quantité en kg/h de chaque produit qui transite par un point donné.</w:t>
+            </w:r>
           </w:p>
         </w:tc>
       </w:tr>
@@ -395,7 +446,7 @@
           </w:tcPr>
           <w:p>
             <w:r>
-              <w:t>Station</w:t>
+              <w:t>Grille</w:t>
             </w:r>
           </w:p>
         </w:tc>
@@ -408,10 +459,7 @@
               <w:cnfStyle w:val="000000100000" w:firstRow="0" w:lastRow="0" w:firstColumn="0" w:lastColumn="0" w:oddVBand="0" w:evenVBand="0" w:oddHBand="1" w:evenHBand="0" w:firstRowFirstColumn="0" w:firstRowLastColumn="0" w:lastRowFirstColumn="0" w:lastRowLastColumn="0"/>
             </w:pPr>
             <w:r>
-              <w:t>Équipement qui traite les produits de recyclage soit en les triant ou en les transformant.</w:t>
-            </w:r>
-            <w:r>
-              <w:t xml:space="preserve"> Elle peut avoir un ou plusieurs entrées.</w:t>
+              <w:t>Partie du plan qui permet de représenter graphiquement l’usine à l’échelle</w:t>
             </w:r>
           </w:p>
         </w:tc>
@@ -429,13 +477,7 @@
           </w:p>
           <w:p>
             <w:r>
-              <w:t>(</w:t>
-            </w:r>
-            <w:r>
-              <w:t>Plan de travail</w:t>
-            </w:r>
-            <w:r>
-              <w:t>)</w:t>
+              <w:t>(Plan de travail)</w:t>
             </w:r>
           </w:p>
         </w:tc>
@@ -448,22 +490,7 @@
               <w:cnfStyle w:val="000000000000" w:firstRow="0" w:lastRow="0" w:firstColumn="0" w:lastColumn="0" w:oddVBand="0" w:evenVBand="0" w:oddHBand="0" w:evenHBand="0" w:firstRowFirstColumn="0" w:firstRowLastColumn="0" w:lastRowFirstColumn="0" w:lastRowLastColumn="0"/>
             </w:pPr>
             <w:r>
-              <w:t xml:space="preserve">Regroupe l’ensemble des </w:t>
-            </w:r>
-            <w:r>
-              <w:t xml:space="preserve">toutes les </w:t>
-            </w:r>
-            <w:r>
-              <w:t xml:space="preserve">équipements qui représente le </w:t>
-            </w:r>
-            <w:r>
-              <w:t xml:space="preserve">plan du </w:t>
-            </w:r>
-            <w:r>
-              <w:t>centre de tri</w:t>
-            </w:r>
-            <w:r>
-              <w:t>.</w:t>
+              <w:t>Regroupe l’ensemble des tous les équipements qui représentent le plan du centre de tri.</w:t>
             </w:r>
           </w:p>
         </w:tc>
@@ -479,7 +506,7 @@
           </w:tcPr>
           <w:p>
             <w:r>
-              <w:t>Utilisateur</w:t>
+              <w:t>Concepteur</w:t>
             </w:r>
           </w:p>
         </w:tc>
@@ -492,7 +519,15 @@
               <w:cnfStyle w:val="000000100000" w:firstRow="0" w:lastRow="0" w:firstColumn="0" w:lastColumn="0" w:oddVBand="0" w:evenVBand="0" w:oddHBand="1" w:evenHBand="0" w:firstRowFirstColumn="0" w:firstRowLastColumn="0" w:lastRowFirstColumn="0" w:lastRowLastColumn="0"/>
             </w:pPr>
             <w:r>
-              <w:t>Celui qui designera le centre de tri grâce à l’application RecyclApp. Il est aussi appelé le concepteur.</w:t>
+              <w:t xml:space="preserve">Celui qui fera le design du centre de tri grâce à l’application </w:t>
+            </w:r>
+            <w:proofErr w:type="spellStart"/>
+            <w:r>
+              <w:t>RecyclApp</w:t>
+            </w:r>
+            <w:proofErr w:type="spellEnd"/>
+            <w:r>
+              <w:t>. Il est parfois appelé l’utilisateur.</w:t>
             </w:r>
           </w:p>
         </w:tc>

</xml_diff>